<commit_message>
mantenimiento completado para generacion del documento de demanda
</commit_message>
<xml_diff>
--- a/Generado/Carta_de_Poder_6276106.docx
+++ b/Generado/Carta_de_Poder_6276106.docx
@@ -52,7 +52,7 @@
         <w:rPr>
           <w:color w:val="000000"/>
         </w:rPr>
-        <w:t xml:space="preserve">31 días del mes de mayo del año 2025</w:t>
+        <w:t xml:space="preserve">1 días del mes de junio del año 2025</w:t>
       </w:r>
       <w:r>
         <w:rPr>
@@ -117,7 +117,19 @@
         <w:rPr>
           <w:color w:val="000000"/>
         </w:rPr>
-        <w:t>, mayor de edad, co</w:t>
+        <w:t xml:space="preserve">, </w:t>
+      </w:r>
+      <w:r>
+        <w:rPr>
+          <w:color w:val="000000"/>
+        </w:rPr>
+        <w:t>mayor de edad</w:t>
+      </w:r>
+      <w:r>
+        <w:rPr>
+          <w:color w:val="000000"/>
+        </w:rPr>
+        <w:t>, co</w:t>
       </w:r>
       <w:r>
         <w:rPr>
@@ -161,7 +173,7 @@
         <w:rPr>
           <w:color w:val="000000"/>
         </w:rPr>
-        <w:t>, empleado con domicilio en las calles</w:t>
+        <w:t>, con domicilio en las calles</w:t>
       </w:r>
       <w:r>
         <w:rPr>

</xml_diff>